<commit_message>
Stop tracking env files and ignore env files
</commit_message>
<xml_diff>
--- a/DaillReportRoadMap.docx
+++ b/DaillReportRoadMap.docx
@@ -59,12 +59,15 @@
       </w:pPr>
       <w:r>
         <w:rPr>
-          <w:rFonts w:ascii="Times New Roman" w:eastAsia="Times New Roman" w:hAnsi="Times New Roman" w:cs="Times New Roman"/>
           <w:noProof/>
-          <w:kern w:val="0"/>
-        </w:rPr>
-        <w:pict w14:anchorId="23DEB52C">
-          <v:rect id="_x0000_i1035" alt="" style="width:468pt;height:.05pt;mso-width-percent:0;mso-height-percent:0;mso-width-percent:0;mso-height-percent:0" o:hralign="center" o:hrstd="t" o:hr="t" fillcolor="#a0a0a0" stroked="f"/>
+        </w:rPr>
+      </w:r>
+      <w:r>
+        <w:pict w14:anchorId="67A00E1E">
+          <v:rect id="Horizontal Line 1" o:spid="_x0000_s1030" style="width:468pt;height:.1pt;visibility:visible;mso-wrap-style:square;mso-left-percent:-10001;mso-top-percent:-10001;mso-position-horizontal:absolute;mso-position-horizontal-relative:char;mso-position-vertical:absolute;mso-position-vertical-relative:line;mso-left-percent:-10001;mso-top-percent:-10001;v-text-anchor:top" o:gfxdata="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" filled="f">
+            <o:lock v:ext="edit" rotation="t" aspectratio="t" verticies="t" text="t" shapetype="t"/>
+            <w10:anchorlock/>
+          </v:rect>
         </w:pict>
       </w:r>
     </w:p>
@@ -309,12 +312,15 @@
       </w:pPr>
       <w:r>
         <w:rPr>
-          <w:rFonts w:ascii="Times New Roman" w:eastAsia="Times New Roman" w:hAnsi="Times New Roman" w:cs="Times New Roman"/>
           <w:noProof/>
-          <w:kern w:val="0"/>
-        </w:rPr>
-        <w:pict w14:anchorId="71EA1DB9">
-          <v:rect id="_x0000_i1034" alt="" style="width:468pt;height:.05pt;mso-width-percent:0;mso-height-percent:0;mso-width-percent:0;mso-height-percent:0" o:hralign="center" o:hrstd="t" o:hr="t" fillcolor="#a0a0a0" stroked="f"/>
+        </w:rPr>
+      </w:r>
+      <w:r>
+        <w:pict w14:anchorId="5CAE4F73">
+          <v:rect id="Horizontal Line 2" o:spid="_x0000_s1029" style="width:468pt;height:.1pt;visibility:visible;mso-wrap-style:square;mso-left-percent:-10001;mso-top-percent:-10001;mso-position-horizontal:absolute;mso-position-horizontal-relative:char;mso-position-vertical:absolute;mso-position-vertical-relative:line;mso-left-percent:-10001;mso-top-percent:-10001;v-text-anchor:top" o:gfxdata="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" filled="f">
+            <o:lock v:ext="edit" rotation="t" aspectratio="t" verticies="t" text="t" shapetype="t"/>
+            <w10:anchorlock/>
+          </v:rect>
         </w:pict>
       </w:r>
     </w:p>
@@ -751,11 +757,11 @@
       <w:r>
         <w:rPr>
           <w:rFonts w:ascii="Times New Roman" w:eastAsia="Times New Roman" w:hAnsi="Times New Roman" w:cs="Times New Roman"/>
-          <w:kern w:val="0"/>
-          <w14:ligatures w14:val="none"/>
-        </w:rPr>
-        <w:pict w14:anchorId="1BBEA077">
-          <v:rect id="_x0000_i1027" style="width:0;height:1.5pt" o:hralign="center" o:hrstd="t" o:hr="t" fillcolor="#a0a0a0" stroked="f"/>
+          <w:noProof/>
+          <w:kern w:val="0"/>
+        </w:rPr>
+        <w:pict w14:anchorId="5294E3D7">
+          <v:rect id="_x0000_i1031" alt="" style="width:468pt;height:.05pt;mso-width-percent:0;mso-height-percent:0;mso-width-percent:0;mso-height-percent:0" o:hralign="center" o:hrstd="t" o:hr="t" fillcolor="#a0a0a0" stroked="f"/>
         </w:pict>
       </w:r>
     </w:p>
@@ -1101,11 +1107,11 @@
       <w:r>
         <w:rPr>
           <w:rFonts w:ascii="Times New Roman" w:eastAsia="Times New Roman" w:hAnsi="Times New Roman" w:cs="Times New Roman"/>
-          <w:kern w:val="0"/>
-          <w14:ligatures w14:val="none"/>
-        </w:rPr>
-        <w:pict w14:anchorId="7B1EC6E6">
-          <v:rect id="_x0000_i1028" style="width:0;height:1.5pt" o:hralign="center" o:hrstd="t" o:hr="t" fillcolor="#a0a0a0" stroked="f"/>
+          <w:noProof/>
+          <w:kern w:val="0"/>
+        </w:rPr>
+        <w:pict w14:anchorId="58DD2A53">
+          <v:rect id="_x0000_i1030" alt="" style="width:468pt;height:.05pt;mso-width-percent:0;mso-height-percent:0;mso-width-percent:0;mso-height-percent:0" o:hralign="center" o:hrstd="t" o:hr="t" fillcolor="#a0a0a0" stroked="f"/>
         </w:pict>
       </w:r>
     </w:p>
@@ -1484,11 +1490,11 @@
       <w:r>
         <w:rPr>
           <w:rFonts w:ascii="Times New Roman" w:eastAsia="Times New Roman" w:hAnsi="Times New Roman" w:cs="Times New Roman"/>
-          <w:kern w:val="0"/>
-          <w14:ligatures w14:val="none"/>
-        </w:rPr>
-        <w:pict w14:anchorId="66C1654E">
-          <v:rect id="_x0000_i1029" style="width:0;height:1.5pt" o:hralign="center" o:hrstd="t" o:hr="t" fillcolor="#a0a0a0" stroked="f"/>
+          <w:noProof/>
+          <w:kern w:val="0"/>
+        </w:rPr>
+        <w:pict w14:anchorId="1B2B0519">
+          <v:rect id="_x0000_i1029" alt="" style="width:468pt;height:.05pt;mso-width-percent:0;mso-height-percent:0;mso-width-percent:0;mso-height-percent:0" o:hralign="center" o:hrstd="t" o:hr="t" fillcolor="#a0a0a0" stroked="f"/>
         </w:pict>
       </w:r>
     </w:p>
@@ -2422,11 +2428,11 @@
       <w:r>
         <w:rPr>
           <w:rFonts w:ascii="Times New Roman" w:eastAsia="Times New Roman" w:hAnsi="Times New Roman" w:cs="Times New Roman"/>
-          <w:kern w:val="0"/>
-          <w14:ligatures w14:val="none"/>
-        </w:rPr>
-        <w:pict w14:anchorId="24585600">
-          <v:rect id="_x0000_i1030" style="width:0;height:1.5pt" o:hralign="center" o:hrstd="t" o:hr="t" fillcolor="#a0a0a0" stroked="f"/>
+          <w:noProof/>
+          <w:kern w:val="0"/>
+        </w:rPr>
+        <w:pict w14:anchorId="70AB4B20">
+          <v:rect id="_x0000_i1028" alt="" style="width:468pt;height:.05pt;mso-width-percent:0;mso-height-percent:0;mso-width-percent:0;mso-height-percent:0" o:hralign="center" o:hrstd="t" o:hr="t" fillcolor="#a0a0a0" stroked="f"/>
         </w:pict>
       </w:r>
     </w:p>
@@ -2700,12 +2706,15 @@
       </w:pPr>
       <w:r>
         <w:rPr>
-          <w:rFonts w:ascii="Times New Roman" w:eastAsia="Times New Roman" w:hAnsi="Times New Roman" w:cs="Times New Roman"/>
           <w:noProof/>
-          <w:kern w:val="0"/>
-        </w:rPr>
-        <w:pict w14:anchorId="210E1C94">
-          <v:rect id="_x0000_i1033" alt="" style="width:468pt;height:.05pt;mso-width-percent:0;mso-height-percent:0;mso-width-percent:0;mso-height-percent:0" o:hralign="center" o:hrstd="t" o:hr="t" fillcolor="#a0a0a0" stroked="f"/>
+        </w:rPr>
+      </w:r>
+      <w:r>
+        <w:pict w14:anchorId="1D5CEDC2">
+          <v:rect id="Horizontal Line 7" o:spid="_x0000_s1028" style="width:468pt;height:.1pt;visibility:visible;mso-wrap-style:square;mso-left-percent:-10001;mso-top-percent:-10001;mso-position-horizontal:absolute;mso-position-horizontal-relative:char;mso-position-vertical:absolute;mso-position-vertical-relative:line;mso-left-percent:-10001;mso-top-percent:-10001;v-text-anchor:top" o:gfxdata="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" filled="f">
+            <o:lock v:ext="edit" rotation="t" aspectratio="t" verticies="t" text="t" shapetype="t"/>
+            <w10:anchorlock/>
+          </v:rect>
         </w:pict>
       </w:r>
     </w:p>
@@ -3057,12 +3066,15 @@
       </w:pPr>
       <w:r>
         <w:rPr>
-          <w:rFonts w:ascii="Times New Roman" w:eastAsia="Times New Roman" w:hAnsi="Times New Roman" w:cs="Times New Roman"/>
           <w:noProof/>
-          <w:kern w:val="0"/>
-        </w:rPr>
-        <w:pict w14:anchorId="12D25B2F">
-          <v:rect id="_x0000_i1032" alt="" style="width:468pt;height:.05pt;mso-width-percent:0;mso-height-percent:0;mso-width-percent:0;mso-height-percent:0" o:hralign="center" o:hrstd="t" o:hr="t" fillcolor="#a0a0a0" stroked="f"/>
+        </w:rPr>
+      </w:r>
+      <w:r>
+        <w:pict w14:anchorId="12D47A2F">
+          <v:rect id="Horizontal Line 8" o:spid="_x0000_s1027" style="width:468pt;height:.1pt;visibility:visible;mso-wrap-style:square;mso-left-percent:-10001;mso-top-percent:-10001;mso-position-horizontal:absolute;mso-position-horizontal-relative:char;mso-position-vertical:absolute;mso-position-vertical-relative:line;mso-left-percent:-10001;mso-top-percent:-10001;v-text-anchor:top" o:gfxdata="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" filled="f">
+            <o:lock v:ext="edit" rotation="t" aspectratio="t" verticies="t" text="t" shapetype="t"/>
+            <w10:anchorlock/>
+          </v:rect>
         </w:pict>
       </w:r>
     </w:p>
@@ -3315,6 +3327,39 @@
     </w:p>
     <w:p>
       <w:pPr>
+        <w:pStyle w:val="ListParagraph"/>
+        <w:numPr>
+          <w:ilvl w:val="0"/>
+          <w:numId w:val="17"/>
+        </w:numPr>
+        <w:spacing w:before="100" w:beforeAutospacing="1" w:after="100" w:afterAutospacing="1" w:line="240" w:lineRule="auto"/>
+        <w:rPr>
+          <w:rFonts w:ascii="Times New Roman" w:eastAsia="Times New Roman" w:hAnsi="Times New Roman" w:cs="Times New Roman"/>
+          <w:kern w:val="0"/>
+          <w14:ligatures w14:val="none"/>
+        </w:rPr>
+      </w:pPr>
+      <w:r>
+        <w:rPr>
+          <w:rFonts w:ascii="Times New Roman" w:eastAsia="Times New Roman" w:hAnsi="Times New Roman" w:cs="Times New Roman"/>
+          <w:kern w:val="0"/>
+          <w14:ligatures w14:val="none"/>
+        </w:rPr>
+        <w:t>Give  me the exact LP/reserves endpoints + the upgraded Daily Audit UI layout (with SVG charts and a confidence score) using your black/yellow style.</w:t>
+      </w:r>
+    </w:p>
+    <w:p>
+      <w:pPr>
+        <w:spacing w:before="100" w:beforeAutospacing="1" w:after="100" w:afterAutospacing="1" w:line="240" w:lineRule="auto"/>
+        <w:rPr>
+          <w:rFonts w:ascii="Times New Roman" w:eastAsia="Times New Roman" w:hAnsi="Times New Roman" w:cs="Times New Roman"/>
+          <w:kern w:val="0"/>
+          <w14:ligatures w14:val="none"/>
+        </w:rPr>
+      </w:pPr>
+    </w:p>
+    <w:p>
+      <w:pPr>
         <w:spacing w:after="0" w:line="240" w:lineRule="auto"/>
         <w:rPr>
           <w:rFonts w:ascii="Times New Roman" w:eastAsia="Times New Roman" w:hAnsi="Times New Roman" w:cs="Times New Roman"/>
@@ -3324,12 +3369,15 @@
       </w:pPr>
       <w:r>
         <w:rPr>
-          <w:rFonts w:ascii="Times New Roman" w:eastAsia="Times New Roman" w:hAnsi="Times New Roman" w:cs="Times New Roman"/>
           <w:noProof/>
-          <w:kern w:val="0"/>
-        </w:rPr>
-        <w:pict w14:anchorId="31797511">
-          <v:rect id="_x0000_i1031" alt="" style="width:468pt;height:.05pt;mso-width-percent:0;mso-height-percent:0;mso-width-percent:0;mso-height-percent:0" o:hralign="center" o:hrstd="t" o:hr="t" fillcolor="#a0a0a0" stroked="f"/>
+        </w:rPr>
+      </w:r>
+      <w:r>
+        <w:pict w14:anchorId="38110D57">
+          <v:rect id="Horizontal Line 9" o:spid="_x0000_s1026" style="width:468pt;height:.1pt;visibility:visible;mso-wrap-style:square;mso-left-percent:-10001;mso-top-percent:-10001;mso-position-horizontal:absolute;mso-position-horizontal-relative:char;mso-position-vertical:absolute;mso-position-vertical-relative:line;mso-left-percent:-10001;mso-top-percent:-10001;v-text-anchor:top" o:gfxdata="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" filled="f">
+            <o:lock v:ext="edit" rotation="t" aspectratio="t" verticies="t" text="t" shapetype="t"/>
+            <w10:anchorlock/>
+          </v:rect>
         </w:pict>
       </w:r>
     </w:p>
@@ -3348,7 +3396,281 @@
           <w:kern w:val="0"/>
           <w14:ligatures w14:val="none"/>
         </w:rPr>
-        <w:t>If you want, paste your backend token + pair info (pair address + which DEX) and I’ll give you the exact LP/reserves endpoints + the upgraded Daily Audit UI layout (with SVG charts and a confidence score) using your black/yellow style.</w:t>
+        <w:t xml:space="preserve">If you want, paste your backend token + pair info (pair address + which DEX) and I’ll </w:t>
+      </w:r>
+      <w:r>
+        <w:rPr>
+          <w:rFonts w:ascii="Times New Roman" w:eastAsia="Times New Roman" w:hAnsi="Times New Roman" w:cs="Times New Roman"/>
+          <w:kern w:val="0"/>
+          <w14:ligatures w14:val="none"/>
+        </w:rPr>
+        <w:t xml:space="preserve">Give </w:t>
+      </w:r>
+      <w:r>
+        <w:rPr>
+          <w:rFonts w:ascii="Times New Roman" w:eastAsia="Times New Roman" w:hAnsi="Times New Roman" w:cs="Times New Roman"/>
+          <w:kern w:val="0"/>
+          <w14:ligatures w14:val="none"/>
+        </w:rPr>
+        <w:t xml:space="preserve"> </w:t>
+      </w:r>
+      <w:r>
+        <w:rPr>
+          <w:rFonts w:ascii="Times New Roman" w:eastAsia="Times New Roman" w:hAnsi="Times New Roman" w:cs="Times New Roman"/>
+          <w:kern w:val="0"/>
+          <w14:ligatures w14:val="none"/>
+        </w:rPr>
+        <w:t>me</w:t>
+      </w:r>
+      <w:r>
+        <w:rPr>
+          <w:rFonts w:ascii="Times New Roman" w:eastAsia="Times New Roman" w:hAnsi="Times New Roman" w:cs="Times New Roman"/>
+          <w:kern w:val="0"/>
+          <w14:ligatures w14:val="none"/>
+        </w:rPr>
+        <w:t xml:space="preserve"> the exact LP/reserves endpoints + the upgraded Daily Audit UI layout (with SVG charts and a confidence score) using your black/yellow style.</w:t>
+      </w:r>
+    </w:p>
+    <w:p/>
+    <w:p/>
+    <w:p>
+      <w:pPr>
+        <w:pStyle w:val="p1"/>
+      </w:pPr>
+      <w:r>
+        <w:rPr>
+          <w:rStyle w:val="s1"/>
+          <w:rFonts w:eastAsiaTheme="majorEastAsia"/>
+        </w:rPr>
+        <w:t xml:space="preserve">Yes — for </w:t>
+      </w:r>
+      <w:r>
+        <w:rPr>
+          <w:rStyle w:val="s2"/>
+          <w:rFonts w:eastAsiaTheme="majorEastAsia"/>
+        </w:rPr>
+        <w:t>creating a real “investor-grade” Daily Audit page UI</w:t>
+      </w:r>
+      <w:r>
+        <w:rPr>
+          <w:rStyle w:val="s1"/>
+          <w:rFonts w:eastAsiaTheme="majorEastAsia"/>
+        </w:rPr>
+        <w:t>, we already have enough:</w:t>
+      </w:r>
+    </w:p>
+    <w:p>
+      <w:pPr>
+        <w:pStyle w:val="p1"/>
+        <w:numPr>
+          <w:ilvl w:val="0"/>
+          <w:numId w:val="18"/>
+        </w:numPr>
+      </w:pPr>
+      <w:bookmarkStart w:id="0" w:name="OLE_LINK10"/>
+      <w:r>
+        <w:rPr>
+          <w:rStyle w:val="s1"/>
+          <w:rFonts w:eastAsiaTheme="majorEastAsia"/>
+        </w:rPr>
+        <w:t>Token (BC400):</w:t>
+      </w:r>
+      <w:r>
+        <w:rPr>
+          <w:rStyle w:val="s2"/>
+          <w:rFonts w:eastAsiaTheme="majorEastAsia"/>
+        </w:rPr>
+        <w:t xml:space="preserve"> </w:t>
+      </w:r>
+      <w:r>
+        <w:rPr>
+          <w:rStyle w:val="s3"/>
+          <w:rFonts w:eastAsiaTheme="majorEastAsia"/>
+        </w:rPr>
+        <w:t>0x61Fc93c7C070B32B1b1479B86056d8Ec1D7125BD</w:t>
+      </w:r>
+    </w:p>
+    <w:p>
+      <w:pPr>
+        <w:pStyle w:val="p1"/>
+        <w:numPr>
+          <w:ilvl w:val="0"/>
+          <w:numId w:val="18"/>
+        </w:numPr>
+        <w:rPr>
+          <w:rStyle w:val="s1"/>
+        </w:rPr>
+      </w:pPr>
+      <w:r>
+        <w:rPr>
+          <w:rStyle w:val="s1"/>
+          <w:rFonts w:eastAsiaTheme="majorEastAsia"/>
+        </w:rPr>
+        <w:t>BC400_PAIR_ADDRESS=0xa02e8735cdc35aea44a770cb511513826e6c68c5</w:t>
+      </w:r>
+    </w:p>
+    <w:p>
+      <w:pPr>
+        <w:pStyle w:val="p1"/>
+        <w:numPr>
+          <w:ilvl w:val="0"/>
+          <w:numId w:val="18"/>
+        </w:numPr>
+      </w:pPr>
+      <w:r>
+        <w:rPr>
+          <w:rStyle w:val="s1"/>
+          <w:rFonts w:eastAsiaTheme="majorEastAsia"/>
+        </w:rPr>
+        <w:t>Factory:</w:t>
+      </w:r>
+      <w:r>
+        <w:rPr>
+          <w:rStyle w:val="s2"/>
+          <w:rFonts w:eastAsiaTheme="majorEastAsia"/>
+        </w:rPr>
+        <w:t xml:space="preserve"> </w:t>
+      </w:r>
+      <w:r>
+        <w:rPr>
+          <w:rStyle w:val="s3"/>
+          <w:rFonts w:eastAsiaTheme="majorEastAsia"/>
+        </w:rPr>
+        <w:t>0xca143ce32fe78f1f7019d7d551a6402fc5350c73</w:t>
+      </w:r>
+    </w:p>
+    <w:p>
+      <w:pPr>
+        <w:pStyle w:val="p1"/>
+        <w:numPr>
+          <w:ilvl w:val="0"/>
+          <w:numId w:val="18"/>
+        </w:numPr>
+      </w:pPr>
+      <w:r>
+        <w:rPr>
+          <w:rStyle w:val="s1"/>
+          <w:rFonts w:eastAsiaTheme="majorEastAsia"/>
+        </w:rPr>
+        <w:t>WBNB:</w:t>
+      </w:r>
+      <w:r>
+        <w:rPr>
+          <w:rStyle w:val="s2"/>
+          <w:rFonts w:eastAsiaTheme="majorEastAsia"/>
+        </w:rPr>
+        <w:t xml:space="preserve"> </w:t>
+      </w:r>
+      <w:r>
+        <w:rPr>
+          <w:rStyle w:val="s3"/>
+          <w:rFonts w:eastAsiaTheme="majorEastAsia"/>
+        </w:rPr>
+        <w:t>0xbb4CdB9CBd36B01bD1cBaEBF2De08d9173bc095c</w:t>
+      </w:r>
+    </w:p>
+    <w:p>
+      <w:pPr>
+        <w:pStyle w:val="p1"/>
+        <w:numPr>
+          <w:ilvl w:val="0"/>
+          <w:numId w:val="18"/>
+        </w:numPr>
+      </w:pPr>
+      <w:r>
+        <w:rPr>
+          <w:rStyle w:val="s1"/>
+          <w:rFonts w:eastAsiaTheme="majorEastAsia"/>
+        </w:rPr>
+        <w:lastRenderedPageBreak/>
+        <w:t>Pair (BC400/WBNB):</w:t>
+      </w:r>
+      <w:r>
+        <w:rPr>
+          <w:rStyle w:val="s2"/>
+          <w:rFonts w:eastAsiaTheme="majorEastAsia"/>
+        </w:rPr>
+        <w:t xml:space="preserve"> </w:t>
+      </w:r>
+      <w:r>
+        <w:rPr>
+          <w:rStyle w:val="s3"/>
+          <w:rFonts w:eastAsiaTheme="majorEastAsia"/>
+        </w:rPr>
+        <w:t>0xA02E8735Cdc35aea44a770cb511513826E6c6c8c6</w:t>
+      </w:r>
+      <w:bookmarkEnd w:id="0"/>
+    </w:p>
+    <w:p>
+      <w:pPr>
+        <w:pStyle w:val="p1"/>
+        <w:numPr>
+          <w:ilvl w:val="0"/>
+          <w:numId w:val="18"/>
+        </w:numPr>
+      </w:pPr>
+      <w:r>
+        <w:rPr>
+          <w:rStyle w:val="s1"/>
+          <w:rFonts w:eastAsiaTheme="majorEastAsia"/>
+        </w:rPr>
+        <w:t>Existing live API endpoints you already have:</w:t>
+      </w:r>
+      <w:r>
+        <w:rPr>
+          <w:rStyle w:val="s2"/>
+          <w:rFonts w:eastAsiaTheme="majorEastAsia"/>
+        </w:rPr>
+        <w:t xml:space="preserve"> </w:t>
+      </w:r>
+      <w:r>
+        <w:rPr>
+          <w:rStyle w:val="s3"/>
+          <w:rFonts w:eastAsiaTheme="majorEastAsia"/>
+        </w:rPr>
+        <w:t>/health</w:t>
+      </w:r>
+      <w:r>
+        <w:rPr>
+          <w:rStyle w:val="s2"/>
+          <w:rFonts w:eastAsiaTheme="majorEastAsia"/>
+        </w:rPr>
+        <w:t xml:space="preserve">, </w:t>
+      </w:r>
+      <w:r>
+        <w:rPr>
+          <w:rStyle w:val="s3"/>
+          <w:rFonts w:eastAsiaTheme="majorEastAsia"/>
+        </w:rPr>
+        <w:t>/summary</w:t>
+      </w:r>
+      <w:r>
+        <w:rPr>
+          <w:rStyle w:val="s2"/>
+          <w:rFonts w:eastAsiaTheme="majorEastAsia"/>
+        </w:rPr>
+        <w:t xml:space="preserve">, </w:t>
+      </w:r>
+      <w:r>
+        <w:rPr>
+          <w:rStyle w:val="s3"/>
+          <w:rFonts w:eastAsiaTheme="majorEastAsia"/>
+        </w:rPr>
+        <w:t>/top-holders</w:t>
+      </w:r>
+      <w:r>
+        <w:rPr>
+          <w:rStyle w:val="s2"/>
+          <w:rFonts w:eastAsiaTheme="majorEastAsia"/>
+        </w:rPr>
+        <w:t xml:space="preserve">, </w:t>
+      </w:r>
+      <w:r>
+        <w:rPr>
+          <w:rStyle w:val="s3"/>
+          <w:rFonts w:eastAsiaTheme="majorEastAsia"/>
+        </w:rPr>
+        <w:t>/transfers</w:t>
       </w:r>
     </w:p>
     <w:p/>
@@ -5121,6 +5443,155 @@
     </w:lvl>
   </w:abstractNum>
   <w:abstractNum w:abstractNumId="12" w15:restartNumberingAfterBreak="0">
+    <w:nsid w:val="45C01F9D"/>
+    <w:multiLevelType w:val="multilevel"/>
+    <w:tmpl w:val="F21CA7E8"/>
+    <w:lvl w:ilvl="0">
+      <w:start w:val="1"/>
+      <w:numFmt w:val="bullet"/>
+      <w:lvlText w:val=""/>
+      <w:lvlJc w:val="left"/>
+      <w:pPr>
+        <w:tabs>
+          <w:tab w:val="num" w:pos="720"/>
+        </w:tabs>
+        <w:ind w:left="720" w:hanging="360"/>
+      </w:pPr>
+      <w:rPr>
+        <w:rFonts w:ascii="Symbol" w:hAnsi="Symbol" w:hint="default"/>
+        <w:sz w:val="20"/>
+      </w:rPr>
+    </w:lvl>
+    <w:lvl w:ilvl="1" w:tentative="1">
+      <w:start w:val="1"/>
+      <w:numFmt w:val="bullet"/>
+      <w:lvlText w:val="o"/>
+      <w:lvlJc w:val="left"/>
+      <w:pPr>
+        <w:tabs>
+          <w:tab w:val="num" w:pos="1440"/>
+        </w:tabs>
+        <w:ind w:left="1440" w:hanging="360"/>
+      </w:pPr>
+      <w:rPr>
+        <w:rFonts w:ascii="Courier New" w:hAnsi="Courier New" w:hint="default"/>
+        <w:sz w:val="20"/>
+      </w:rPr>
+    </w:lvl>
+    <w:lvl w:ilvl="2" w:tentative="1">
+      <w:start w:val="1"/>
+      <w:numFmt w:val="bullet"/>
+      <w:lvlText w:val=""/>
+      <w:lvlJc w:val="left"/>
+      <w:pPr>
+        <w:tabs>
+          <w:tab w:val="num" w:pos="2160"/>
+        </w:tabs>
+        <w:ind w:left="2160" w:hanging="360"/>
+      </w:pPr>
+      <w:rPr>
+        <w:rFonts w:ascii="Wingdings" w:hAnsi="Wingdings" w:hint="default"/>
+        <w:sz w:val="20"/>
+      </w:rPr>
+    </w:lvl>
+    <w:lvl w:ilvl="3" w:tentative="1">
+      <w:start w:val="1"/>
+      <w:numFmt w:val="bullet"/>
+      <w:lvlText w:val=""/>
+      <w:lvlJc w:val="left"/>
+      <w:pPr>
+        <w:tabs>
+          <w:tab w:val="num" w:pos="2880"/>
+        </w:tabs>
+        <w:ind w:left="2880" w:hanging="360"/>
+      </w:pPr>
+      <w:rPr>
+        <w:rFonts w:ascii="Wingdings" w:hAnsi="Wingdings" w:hint="default"/>
+        <w:sz w:val="20"/>
+      </w:rPr>
+    </w:lvl>
+    <w:lvl w:ilvl="4" w:tentative="1">
+      <w:start w:val="1"/>
+      <w:numFmt w:val="bullet"/>
+      <w:lvlText w:val=""/>
+      <w:lvlJc w:val="left"/>
+      <w:pPr>
+        <w:tabs>
+          <w:tab w:val="num" w:pos="3600"/>
+        </w:tabs>
+        <w:ind w:left="3600" w:hanging="360"/>
+      </w:pPr>
+      <w:rPr>
+        <w:rFonts w:ascii="Wingdings" w:hAnsi="Wingdings" w:hint="default"/>
+        <w:sz w:val="20"/>
+      </w:rPr>
+    </w:lvl>
+    <w:lvl w:ilvl="5" w:tentative="1">
+      <w:start w:val="1"/>
+      <w:numFmt w:val="bullet"/>
+      <w:lvlText w:val=""/>
+      <w:lvlJc w:val="left"/>
+      <w:pPr>
+        <w:tabs>
+          <w:tab w:val="num" w:pos="4320"/>
+        </w:tabs>
+        <w:ind w:left="4320" w:hanging="360"/>
+      </w:pPr>
+      <w:rPr>
+        <w:rFonts w:ascii="Wingdings" w:hAnsi="Wingdings" w:hint="default"/>
+        <w:sz w:val="20"/>
+      </w:rPr>
+    </w:lvl>
+    <w:lvl w:ilvl="6" w:tentative="1">
+      <w:start w:val="1"/>
+      <w:numFmt w:val="bullet"/>
+      <w:lvlText w:val=""/>
+      <w:lvlJc w:val="left"/>
+      <w:pPr>
+        <w:tabs>
+          <w:tab w:val="num" w:pos="5040"/>
+        </w:tabs>
+        <w:ind w:left="5040" w:hanging="360"/>
+      </w:pPr>
+      <w:rPr>
+        <w:rFonts w:ascii="Wingdings" w:hAnsi="Wingdings" w:hint="default"/>
+        <w:sz w:val="20"/>
+      </w:rPr>
+    </w:lvl>
+    <w:lvl w:ilvl="7" w:tentative="1">
+      <w:start w:val="1"/>
+      <w:numFmt w:val="bullet"/>
+      <w:lvlText w:val=""/>
+      <w:lvlJc w:val="left"/>
+      <w:pPr>
+        <w:tabs>
+          <w:tab w:val="num" w:pos="5760"/>
+        </w:tabs>
+        <w:ind w:left="5760" w:hanging="360"/>
+      </w:pPr>
+      <w:rPr>
+        <w:rFonts w:ascii="Wingdings" w:hAnsi="Wingdings" w:hint="default"/>
+        <w:sz w:val="20"/>
+      </w:rPr>
+    </w:lvl>
+    <w:lvl w:ilvl="8" w:tentative="1">
+      <w:start w:val="1"/>
+      <w:numFmt w:val="bullet"/>
+      <w:lvlText w:val=""/>
+      <w:lvlJc w:val="left"/>
+      <w:pPr>
+        <w:tabs>
+          <w:tab w:val="num" w:pos="6480"/>
+        </w:tabs>
+        <w:ind w:left="6480" w:hanging="360"/>
+      </w:pPr>
+      <w:rPr>
+        <w:rFonts w:ascii="Wingdings" w:hAnsi="Wingdings" w:hint="default"/>
+        <w:sz w:val="20"/>
+      </w:rPr>
+    </w:lvl>
+  </w:abstractNum>
+  <w:abstractNum w:abstractNumId="13" w15:restartNumberingAfterBreak="0">
     <w:nsid w:val="58032925"/>
     <w:multiLevelType w:val="multilevel"/>
     <w:tmpl w:val="453EA8E2"/>
@@ -5269,7 +5740,7 @@
       </w:rPr>
     </w:lvl>
   </w:abstractNum>
-  <w:abstractNum w:abstractNumId="13" w15:restartNumberingAfterBreak="0">
+  <w:abstractNum w:abstractNumId="14" w15:restartNumberingAfterBreak="0">
     <w:nsid w:val="5C340FE7"/>
     <w:multiLevelType w:val="multilevel"/>
     <w:tmpl w:val="7228013C"/>
@@ -5418,7 +5889,7 @@
       </w:rPr>
     </w:lvl>
   </w:abstractNum>
-  <w:abstractNum w:abstractNumId="14" w15:restartNumberingAfterBreak="0">
+  <w:abstractNum w:abstractNumId="15" w15:restartNumberingAfterBreak="0">
     <w:nsid w:val="6AE6355E"/>
     <w:multiLevelType w:val="multilevel"/>
     <w:tmpl w:val="0A00FC24"/>
@@ -5567,7 +6038,7 @@
       </w:rPr>
     </w:lvl>
   </w:abstractNum>
-  <w:abstractNum w:abstractNumId="15" w15:restartNumberingAfterBreak="0">
+  <w:abstractNum w:abstractNumId="16" w15:restartNumberingAfterBreak="0">
     <w:nsid w:val="71B21119"/>
     <w:multiLevelType w:val="multilevel"/>
     <w:tmpl w:val="2B664FD2"/>
@@ -5716,7 +6187,7 @@
       </w:rPr>
     </w:lvl>
   </w:abstractNum>
-  <w:abstractNum w:abstractNumId="16" w15:restartNumberingAfterBreak="0">
+  <w:abstractNum w:abstractNumId="17" w15:restartNumberingAfterBreak="0">
     <w:nsid w:val="7E9F6362"/>
     <w:multiLevelType w:val="multilevel"/>
     <w:tmpl w:val="CC046162"/>
@@ -5881,7 +6352,7 @@
     <w:abstractNumId w:val="7"/>
   </w:num>
   <w:num w:numId="6" w16cid:durableId="1588347901">
-    <w:abstractNumId w:val="13"/>
+    <w:abstractNumId w:val="14"/>
   </w:num>
   <w:num w:numId="7" w16cid:durableId="1888103327">
     <w:abstractNumId w:val="1"/>
@@ -5890,22 +6361,22 @@
     <w:abstractNumId w:val="5"/>
   </w:num>
   <w:num w:numId="9" w16cid:durableId="1014304682">
-    <w:abstractNumId w:val="16"/>
+    <w:abstractNumId w:val="17"/>
   </w:num>
   <w:num w:numId="10" w16cid:durableId="1913462938">
     <w:abstractNumId w:val="3"/>
   </w:num>
   <w:num w:numId="11" w16cid:durableId="1627195386">
-    <w:abstractNumId w:val="15"/>
+    <w:abstractNumId w:val="16"/>
   </w:num>
   <w:num w:numId="12" w16cid:durableId="374279383">
     <w:abstractNumId w:val="4"/>
   </w:num>
   <w:num w:numId="13" w16cid:durableId="861669668">
-    <w:abstractNumId w:val="12"/>
+    <w:abstractNumId w:val="13"/>
   </w:num>
   <w:num w:numId="14" w16cid:durableId="1027947411">
-    <w:abstractNumId w:val="14"/>
+    <w:abstractNumId w:val="15"/>
   </w:num>
   <w:num w:numId="15" w16cid:durableId="771824447">
     <w:abstractNumId w:val="8"/>
@@ -5915,6 +6386,9 @@
   </w:num>
   <w:num w:numId="17" w16cid:durableId="405304005">
     <w:abstractNumId w:val="2"/>
+  </w:num>
+  <w:num w:numId="18" w16cid:durableId="139806523">
+    <w:abstractNumId w:val="12"/>
   </w:num>
 </w:numbering>
 </file>

</xml_diff>